<commit_message>
completed logistic regression's assignment
</commit_message>
<xml_diff>
--- a/gradient descent/Gradient Descent Algorithm.docx
+++ b/gradient descent/Gradient Descent Algorithm.docx
@@ -10,305 +10,6 @@
         </w:rPr>
       </w:pPr>
       <w:r>
-        <w:t xml:space="preserve">To establish notation for future use, we’ll use </w:t>
-      </w:r>
-      <w:r>
-        <w:rPr>
-          <w:i/>
-        </w:rPr>
-        <w:t>x</w:t>
-      </w:r>
-      <w:r>
-        <w:rPr>
-          <w:rFonts w:hint="eastAsia"/>
-          <w:i/>
-          <w:vertAlign w:val="superscript"/>
-        </w:rPr>
-        <w:t>(i</w:t>
-      </w:r>
-      <w:r>
-        <w:rPr>
-          <w:i/>
-          <w:vertAlign w:val="superscript"/>
-        </w:rPr>
-        <w:t>)</w:t>
-      </w:r>
-      <w:r>
-        <w:rPr>
-          <w:vertAlign w:val="superscript"/>
-        </w:rPr>
-        <w:t xml:space="preserve"> </w:t>
-      </w:r>
-      <w:r>
-        <w:t xml:space="preserve">and </w:t>
-      </w:r>
-      <w:r>
-        <w:rPr>
-          <w:i/>
-        </w:rPr>
-        <w:t>y</w:t>
-      </w:r>
-      <w:r>
-        <w:rPr>
-          <w:i/>
-          <w:vertAlign w:val="superscript"/>
-        </w:rPr>
-        <w:t>(i)</w:t>
-      </w:r>
-      <w:r>
-        <w:t xml:space="preserve"> to denote the </w:t>
-      </w:r>
-      <w:r>
-        <w:rPr>
-          <w:b/>
-        </w:rPr>
-        <w:t xml:space="preserve">input </w:t>
-      </w:r>
-      <w:r>
-        <w:rPr>
-          <w:rFonts w:hint="eastAsia"/>
-          <w:b/>
-        </w:rPr>
-        <w:t>fea</w:t>
-      </w:r>
-      <w:r>
-        <w:rPr>
-          <w:b/>
-        </w:rPr>
-        <w:t>tures</w:t>
-      </w:r>
-      <w:r>
-        <w:t xml:space="preserve"> and </w:t>
-      </w:r>
-      <w:r>
-        <w:rPr>
-          <w:b/>
-        </w:rPr>
-        <w:t>class label</w:t>
-      </w:r>
-      <w:r>
-        <w:t xml:space="preserve"> or output value that</w:t>
-      </w:r>
-      <w:r>
-        <w:t xml:space="preserve"> we are trying to predict. A pair of </w:t>
-      </w:r>
-      <w:r>
-        <w:rPr>
-          <w:i/>
-        </w:rPr>
-        <w:t>(x</w:t>
-      </w:r>
-      <w:r>
-        <w:rPr>
-          <w:rFonts w:hint="eastAsia"/>
-          <w:i/>
-          <w:vertAlign w:val="superscript"/>
-        </w:rPr>
-        <w:t>(i</w:t>
-      </w:r>
-      <w:r>
-        <w:rPr>
-          <w:i/>
-          <w:vertAlign w:val="superscript"/>
-        </w:rPr>
-        <w:t>)</w:t>
-      </w:r>
-      <w:r>
-        <w:rPr>
-          <w:i/>
-        </w:rPr>
-        <w:t>, y</w:t>
-      </w:r>
-      <w:r>
-        <w:rPr>
-          <w:i/>
-          <w:vertAlign w:val="superscript"/>
-        </w:rPr>
-        <w:t>(i</w:t>
-      </w:r>
-      <w:r>
-        <w:rPr>
-          <w:i/>
-        </w:rPr>
-        <w:t>)</w:t>
-      </w:r>
-      <w:r>
-        <w:t xml:space="preserve"> is called a </w:t>
-      </w:r>
-      <w:r>
-        <w:rPr>
-          <w:b/>
-        </w:rPr>
-        <w:t>training example</w:t>
-      </w:r>
-      <w:r>
-        <w:t xml:space="preserve">, and the dataset that we’ll be using to learn is a list of </w:t>
-      </w:r>
-      <w:r>
-        <w:rPr>
-          <w:i/>
-        </w:rPr>
-        <w:t>m</w:t>
-      </w:r>
-      <w:r>
-        <w:t xml:space="preserve"> training examples {</w:t>
-      </w:r>
-      <w:r>
-        <w:rPr>
-          <w:i/>
-        </w:rPr>
-        <w:t>(x</w:t>
-      </w:r>
-      <w:r>
-        <w:rPr>
-          <w:rFonts w:hint="eastAsia"/>
-          <w:i/>
-          <w:vertAlign w:val="superscript"/>
-        </w:rPr>
-        <w:t>(i</w:t>
-      </w:r>
-      <w:r>
-        <w:rPr>
-          <w:i/>
-          <w:vertAlign w:val="superscript"/>
-        </w:rPr>
-        <w:t>)</w:t>
-      </w:r>
-      <w:r>
-        <w:rPr>
-          <w:i/>
-        </w:rPr>
-        <w:t>, y</w:t>
-      </w:r>
-      <w:r>
-        <w:rPr>
-          <w:i/>
-          <w:vertAlign w:val="superscript"/>
-        </w:rPr>
-        <w:t>(i</w:t>
-      </w:r>
-      <w:r>
-        <w:rPr>
-          <w:i/>
-        </w:rPr>
-        <w:t>)</w:t>
-      </w:r>
-      <w:r>
-        <w:t xml:space="preserve">; i = 1, …, m) is called a </w:t>
-      </w:r>
-      <w:r>
-        <w:rPr>
-          <w:b/>
-        </w:rPr>
-        <w:t>training set</w:t>
-      </w:r>
-      <w:r>
-        <w:t>.</w:t>
-      </w:r>
-      <w:r>
-        <w:t xml:space="preserve"> </w:t>
-      </w:r>
-      <m:oMath>
-        <m:sSubSup>
-          <m:sSubSupPr>
-            <m:ctrlPr>
-              <w:rPr>
-                <w:rFonts w:ascii="Cambria Math" w:hAnsi="Cambria Math" w:cs="Cambria Math"/>
-                <w:i/>
-                <w:iCs/>
-                <w:noProof/>
-              </w:rPr>
-            </m:ctrlPr>
-          </m:sSubSupPr>
-          <m:e>
-            <m:r>
-              <w:rPr>
-                <w:rFonts w:ascii="Cambria Math" w:hAnsi="Cambria Math" w:cs="Cambria Math"/>
-                <w:noProof/>
-              </w:rPr>
-              <m:t>x</m:t>
-            </m:r>
-          </m:e>
-          <m:sub>
-            <m:r>
-              <w:rPr>
-                <w:rFonts w:ascii="Cambria Math" w:hAnsi="Cambria Math" w:cs="Cambria Math"/>
-                <w:noProof/>
-              </w:rPr>
-              <m:t>j</m:t>
-            </m:r>
-          </m:sub>
-          <m:sup>
-            <m:d>
-              <m:dPr>
-                <m:ctrlPr>
-                  <w:rPr>
-                    <w:rFonts w:ascii="Cambria Math" w:hAnsi="Cambria Math" w:cs="Cambria Math"/>
-                    <w:i/>
-                    <w:iCs/>
-                    <w:noProof/>
-                  </w:rPr>
-                </m:ctrlPr>
-              </m:dPr>
-              <m:e>
-                <m:r>
-                  <w:rPr>
-                    <w:rFonts w:ascii="Cambria Math" w:hAnsi="Cambria Math" w:cs="Cambria Math"/>
-                    <w:noProof/>
-                  </w:rPr>
-                  <m:t>i</m:t>
-                </m:r>
-              </m:e>
-            </m:d>
-          </m:sup>
-        </m:sSubSup>
-      </m:oMath>
-      <w:r>
-        <w:rPr>
-          <w:iCs/>
-        </w:rPr>
-        <w:t xml:space="preserve"> is the value of feature j in the i</w:t>
-      </w:r>
-      <w:r>
-        <w:rPr>
-          <w:iCs/>
-          <w:vertAlign w:val="superscript"/>
-        </w:rPr>
-        <w:t>th</w:t>
-      </w:r>
-      <w:r>
-        <w:rPr>
-          <w:iCs/>
-        </w:rPr>
-        <w:t xml:space="preserve"> training </w:t>
-      </w:r>
-      <w:r>
-        <w:rPr>
-          <w:iCs/>
-        </w:rPr>
-        <w:t>example</w:t>
-      </w:r>
-      <w:r>
-        <w:rPr>
-          <w:rFonts w:hint="eastAsia"/>
-          <w:iCs/>
-        </w:rPr>
-        <w:t>.</w:t>
-      </w:r>
-      <w:bookmarkStart w:id="0" w:name="_GoBack"/>
-      <w:bookmarkEnd w:id="0"/>
-    </w:p>
-    <w:p>
-      <w:pPr>
-        <w:ind w:firstLine="288"/>
-        <w:rPr>
-          <w:rStyle w:val="nfasisintenso"/>
-          <w:i w:val="0"/>
-          <w:iCs w:val="0"/>
-          <w:color w:val="auto"/>
-        </w:rPr>
-      </w:pPr>
-      <w:r>
         <w:rPr>
           <w:noProof/>
         </w:rPr>
@@ -319,7 +20,7 @@
               <wp:align>right</wp:align>
             </wp:positionH>
             <wp:positionV relativeFrom="paragraph">
-              <wp:posOffset>198120</wp:posOffset>
+              <wp:posOffset>5080</wp:posOffset>
             </wp:positionV>
             <wp:extent cx="3566160" cy="2346960"/>
             <wp:effectExtent l="0" t="0" r="0" b="0"/>
@@ -368,6 +69,303 @@
           </wp:anchor>
         </w:drawing>
       </w:r>
+      <w:r>
+        <w:t xml:space="preserve">To establish notation for future use, we’ll use </w:t>
+      </w:r>
+      <w:r>
+        <w:rPr>
+          <w:i/>
+        </w:rPr>
+        <w:t>x</w:t>
+      </w:r>
+      <w:r>
+        <w:rPr>
+          <w:rFonts w:hint="eastAsia"/>
+          <w:i/>
+          <w:vertAlign w:val="superscript"/>
+        </w:rPr>
+        <w:t>(i</w:t>
+      </w:r>
+      <w:r>
+        <w:rPr>
+          <w:i/>
+          <w:vertAlign w:val="superscript"/>
+        </w:rPr>
+        <w:t>)</w:t>
+      </w:r>
+      <w:r>
+        <w:rPr>
+          <w:vertAlign w:val="superscript"/>
+        </w:rPr>
+        <w:t xml:space="preserve"> </w:t>
+      </w:r>
+      <w:r>
+        <w:t xml:space="preserve">and </w:t>
+      </w:r>
+      <w:r>
+        <w:rPr>
+          <w:i/>
+        </w:rPr>
+        <w:t>y</w:t>
+      </w:r>
+      <w:r>
+        <w:rPr>
+          <w:i/>
+          <w:vertAlign w:val="superscript"/>
+        </w:rPr>
+        <w:t>(i)</w:t>
+      </w:r>
+      <w:r>
+        <w:t xml:space="preserve"> to denote the </w:t>
+      </w:r>
+      <w:r>
+        <w:rPr>
+          <w:b/>
+        </w:rPr>
+        <w:t xml:space="preserve">input </w:t>
+      </w:r>
+      <w:r>
+        <w:rPr>
+          <w:rFonts w:hint="eastAsia"/>
+          <w:b/>
+        </w:rPr>
+        <w:t>fea</w:t>
+      </w:r>
+      <w:r>
+        <w:rPr>
+          <w:b/>
+        </w:rPr>
+        <w:t>tures</w:t>
+      </w:r>
+      <w:r>
+        <w:t xml:space="preserve"> and </w:t>
+      </w:r>
+      <w:r>
+        <w:rPr>
+          <w:b/>
+        </w:rPr>
+        <w:t>class label</w:t>
+      </w:r>
+      <w:r>
+        <w:t xml:space="preserve"> or output value that</w:t>
+      </w:r>
+      <w:r>
+        <w:t xml:space="preserve"> we are trying to predict. A pair of </w:t>
+      </w:r>
+      <w:r>
+        <w:rPr>
+          <w:i/>
+        </w:rPr>
+        <w:t>(x</w:t>
+      </w:r>
+      <w:r>
+        <w:rPr>
+          <w:rFonts w:hint="eastAsia"/>
+          <w:i/>
+          <w:vertAlign w:val="superscript"/>
+        </w:rPr>
+        <w:t>(i</w:t>
+      </w:r>
+      <w:r>
+        <w:rPr>
+          <w:i/>
+          <w:vertAlign w:val="superscript"/>
+        </w:rPr>
+        <w:t>)</w:t>
+      </w:r>
+      <w:r>
+        <w:rPr>
+          <w:i/>
+        </w:rPr>
+        <w:t>, y</w:t>
+      </w:r>
+      <w:r>
+        <w:rPr>
+          <w:i/>
+          <w:vertAlign w:val="superscript"/>
+        </w:rPr>
+        <w:t>(i</w:t>
+      </w:r>
+      <w:r>
+        <w:rPr>
+          <w:i/>
+        </w:rPr>
+        <w:t>)</w:t>
+      </w:r>
+      <w:r>
+        <w:t xml:space="preserve"> is called a </w:t>
+      </w:r>
+      <w:r>
+        <w:rPr>
+          <w:b/>
+        </w:rPr>
+        <w:t>training example</w:t>
+      </w:r>
+      <w:r>
+        <w:t xml:space="preserve">, and the dataset that we’ll be using to learn is a list of </w:t>
+      </w:r>
+      <w:r>
+        <w:rPr>
+          <w:i/>
+        </w:rPr>
+        <w:t>m</w:t>
+      </w:r>
+      <w:r>
+        <w:t xml:space="preserve"> training examples {</w:t>
+      </w:r>
+      <w:r>
+        <w:rPr>
+          <w:i/>
+        </w:rPr>
+        <w:t>(x</w:t>
+      </w:r>
+      <w:r>
+        <w:rPr>
+          <w:rFonts w:hint="eastAsia"/>
+          <w:i/>
+          <w:vertAlign w:val="superscript"/>
+        </w:rPr>
+        <w:t>(i</w:t>
+      </w:r>
+      <w:r>
+        <w:rPr>
+          <w:i/>
+          <w:vertAlign w:val="superscript"/>
+        </w:rPr>
+        <w:t>)</w:t>
+      </w:r>
+      <w:r>
+        <w:rPr>
+          <w:i/>
+        </w:rPr>
+        <w:t>, y</w:t>
+      </w:r>
+      <w:r>
+        <w:rPr>
+          <w:i/>
+          <w:vertAlign w:val="superscript"/>
+        </w:rPr>
+        <w:t>(i</w:t>
+      </w:r>
+      <w:r>
+        <w:rPr>
+          <w:i/>
+        </w:rPr>
+        <w:t>)</w:t>
+      </w:r>
+      <w:r>
+        <w:t xml:space="preserve">; i = 1, …, m) is called a </w:t>
+      </w:r>
+      <w:r>
+        <w:rPr>
+          <w:b/>
+        </w:rPr>
+        <w:t>training set</w:t>
+      </w:r>
+      <w:r>
+        <w:t>.</w:t>
+      </w:r>
+      <w:r>
+        <w:t xml:space="preserve"> </w:t>
+      </w:r>
+      <m:oMath>
+        <m:sSubSup>
+          <m:sSubSupPr>
+            <m:ctrlPr>
+              <w:rPr>
+                <w:rFonts w:ascii="Cambria Math" w:hAnsi="Cambria Math" w:cs="Cambria Math"/>
+                <w:i/>
+                <w:iCs/>
+                <w:noProof/>
+              </w:rPr>
+            </m:ctrlPr>
+          </m:sSubSupPr>
+          <m:e>
+            <m:r>
+              <w:rPr>
+                <w:rFonts w:ascii="Cambria Math" w:hAnsi="Cambria Math" w:cs="Cambria Math"/>
+                <w:noProof/>
+              </w:rPr>
+              <m:t>x</m:t>
+            </m:r>
+          </m:e>
+          <m:sub>
+            <m:r>
+              <w:rPr>
+                <w:rFonts w:ascii="Cambria Math" w:hAnsi="Cambria Math" w:cs="Cambria Math"/>
+                <w:noProof/>
+              </w:rPr>
+              <m:t>j</m:t>
+            </m:r>
+          </m:sub>
+          <m:sup>
+            <m:d>
+              <m:dPr>
+                <m:ctrlPr>
+                  <w:rPr>
+                    <w:rFonts w:ascii="Cambria Math" w:hAnsi="Cambria Math" w:cs="Cambria Math"/>
+                    <w:i/>
+                    <w:iCs/>
+                    <w:noProof/>
+                  </w:rPr>
+                </m:ctrlPr>
+              </m:dPr>
+              <m:e>
+                <m:r>
+                  <w:rPr>
+                    <w:rFonts w:ascii="Cambria Math" w:hAnsi="Cambria Math" w:cs="Cambria Math"/>
+                    <w:noProof/>
+                  </w:rPr>
+                  <m:t>i</m:t>
+                </m:r>
+              </m:e>
+            </m:d>
+          </m:sup>
+        </m:sSubSup>
+      </m:oMath>
+      <w:r>
+        <w:rPr>
+          <w:iCs/>
+        </w:rPr>
+        <w:t xml:space="preserve"> is the value of feature j in the i</w:t>
+      </w:r>
+      <w:r>
+        <w:rPr>
+          <w:iCs/>
+          <w:vertAlign w:val="superscript"/>
+        </w:rPr>
+        <w:t>th</w:t>
+      </w:r>
+      <w:r>
+        <w:rPr>
+          <w:iCs/>
+        </w:rPr>
+        <w:t xml:space="preserve"> training </w:t>
+      </w:r>
+      <w:r>
+        <w:rPr>
+          <w:iCs/>
+        </w:rPr>
+        <w:t>example</w:t>
+      </w:r>
+      <w:r>
+        <w:rPr>
+          <w:rFonts w:hint="eastAsia"/>
+          <w:iCs/>
+        </w:rPr>
+        <w:t>.</w:t>
+      </w:r>
+    </w:p>
+    <w:p>
+      <w:pPr>
+        <w:ind w:firstLine="288"/>
+        <w:rPr>
+          <w:rStyle w:val="nfasisintenso"/>
+          <w:i w:val="0"/>
+          <w:iCs w:val="0"/>
+          <w:color w:val="auto"/>
+        </w:rPr>
+      </w:pPr>
       <w:r>
         <w:t>If we define the</w:t>
       </w:r>
@@ -794,10 +792,124 @@
         <w:t xml:space="preserve">nction </w:t>
       </w:r>
       <w:r>
-        <w:t xml:space="preserve">that take a function and tries to output the estimated value, it is the function </w:t>
-      </w:r>
-      <w:r>
-        <w:t xml:space="preserve">we want to fit. It does some task like this showing in image. </w:t>
+        <w:t>that take a function and trie</w:t>
+      </w:r>
+      <w:r>
+        <w:t xml:space="preserve">s to output the estimated value. The  </w:t>
+      </w:r>
+      <m:oMath>
+        <m:sSub>
+          <m:sSubPr>
+            <m:ctrlPr>
+              <w:rPr>
+                <w:rFonts w:ascii="Cambria Math" w:hAnsi="Cambria Math" w:cs="Cambria Math"/>
+                <w:i/>
+                <w:iCs/>
+                <w:noProof/>
+              </w:rPr>
+            </m:ctrlPr>
+          </m:sSubPr>
+          <m:e>
+            <m:r>
+              <w:rPr>
+                <w:rFonts w:ascii="Cambria Math" w:hAnsi="Cambria Math" w:cs="Cambria Math"/>
+                <w:noProof/>
+              </w:rPr>
+              <m:t>h</m:t>
+            </m:r>
+          </m:e>
+          <m:sub>
+            <m:r>
+              <w:rPr>
+                <w:rFonts w:ascii="Cambria Math" w:hAnsi="Cambria Math" w:cs="Cambria Math"/>
+                <w:noProof/>
+              </w:rPr>
+              <m:t>θ</m:t>
+            </m:r>
+          </m:sub>
+        </m:sSub>
+        <m:d>
+          <m:dPr>
+            <m:ctrlPr>
+              <w:rPr>
+                <w:rFonts w:ascii="Cambria Math" w:hAnsi="Cambria Math"/>
+                <w:i/>
+                <w:noProof/>
+              </w:rPr>
+            </m:ctrlPr>
+          </m:dPr>
+          <m:e>
+            <m:sSup>
+              <m:sSupPr>
+                <m:ctrlPr>
+                  <w:rPr>
+                    <w:rFonts w:ascii="Cambria Math" w:hAnsi="Cambria Math"/>
+                    <w:i/>
+                    <w:noProof/>
+                  </w:rPr>
+                </m:ctrlPr>
+              </m:sSupPr>
+              <m:e>
+                <m:r>
+                  <w:rPr>
+                    <w:rFonts w:ascii="Cambria Math" w:hAnsi="Cambria Math"/>
+                    <w:noProof/>
+                  </w:rPr>
+                  <m:t>x</m:t>
+                </m:r>
+              </m:e>
+              <m:sup>
+                <m:d>
+                  <m:dPr>
+                    <m:ctrlPr>
+                      <w:rPr>
+                        <w:rFonts w:ascii="Cambria Math" w:hAnsi="Cambria Math"/>
+                        <w:i/>
+                        <w:noProof/>
+                      </w:rPr>
+                    </m:ctrlPr>
+                  </m:dPr>
+                  <m:e>
+                    <m:r>
+                      <w:rPr>
+                        <w:rFonts w:ascii="Cambria Math" w:hAnsi="Cambria Math"/>
+                        <w:noProof/>
+                      </w:rPr>
+                      <m:t>i</m:t>
+                    </m:r>
+                  </m:e>
+                </m:d>
+              </m:sup>
+            </m:sSup>
+          </m:e>
+        </m:d>
+      </m:oMath>
+      <w:r>
+        <w:t xml:space="preserve"> is the model</w:t>
+      </w:r>
+      <w:r>
+        <w:t xml:space="preserve">’s </w:t>
+      </w:r>
+      <w:r>
+        <w:t>prediction for the i</w:t>
+      </w:r>
+      <w:r>
+        <w:rPr>
+          <w:vertAlign w:val="superscript"/>
+        </w:rPr>
+        <w:t>th</w:t>
+      </w:r>
+      <w:r>
+        <w:t xml:space="preserve"> training example using the Ѳ. I</w:t>
+      </w:r>
+      <w:r>
+        <w:t xml:space="preserve">t is the function </w:t>
+      </w:r>
+      <w:r>
+        <w:t>we want to fit</w:t>
+      </w:r>
+      <w:r>
+        <w:t xml:space="preserve">. </w:t>
       </w:r>
       <w:r>
         <w:t xml:space="preserve">We can measure the accuracy of </w:t>
@@ -1437,7 +1549,7 @@
         </m:sSup>
       </m:oMath>
       <w:r>
-        <w:t xml:space="preserve">, or the difference between the predicted value and the actual value. The constant </w:t>
+        <w:t xml:space="preserve">, the difference between the predicted value and the actual value. The constant </w:t>
       </w:r>
       <m:oMath>
         <m:f>
@@ -1508,7 +1620,10 @@
         <w:t xml:space="preserve"> term. </w:t>
       </w:r>
       <w:r>
-        <w:t xml:space="preserve">This </w:t>
+        <w:t>Cost function is also called, loss function, objective function, scoring function or error function, which estimates how well your training model’s prediction vary from the expected result. Concretely, t</w:t>
+      </w:r>
+      <w:r>
+        <w:t xml:space="preserve">his </w:t>
       </w:r>
       <m:oMath>
         <m:r>
@@ -1560,154 +1675,25 @@
         <w:t>mean squared error</w:t>
       </w:r>
       <w:r>
-        <w:t>(MSE)</w:t>
-      </w:r>
-      <w:r>
-        <w:t xml:space="preserve"> </w:t>
-      </w:r>
-      <w:r>
-        <w:t>or simplify squared error cost function</w:t>
+        <w:t xml:space="preserve">(MSE). </w:t>
+      </w:r>
+      <w:r>
+        <w:t>It turns out that these squared error cost function is a reasonable choice and works well for proble</w:t>
+      </w:r>
+      <w:r>
+        <w:t xml:space="preserve">ms for most regression </w:t>
+      </w:r>
+      <w:r>
+        <w:t>problems</w:t>
+      </w:r>
+      <w:r>
+        <w:t>. There are other cost functions that will work well. But the square cost function is probably the most common used on for regression problems</w:t>
       </w:r>
       <w:r>
         <w:t xml:space="preserve">. </w:t>
       </w:r>
       <w:r>
-        <w:t>It turns out that these squared error cost function is a reasonable choice and works well for proble</w:t>
-      </w:r>
-      <w:r>
-        <w:t xml:space="preserve">ms for most regression programs. There are other cost functions that will work well. But the square cost function is probably the most common used on for regression problems. The </w:t>
-      </w:r>
-      <w:r>
-        <w:t xml:space="preserve"> </w:t>
-      </w:r>
-      <m:oMath>
-        <m:sSub>
-          <m:sSubPr>
-            <m:ctrlPr>
-              <w:rPr>
-                <w:rFonts w:ascii="Cambria Math" w:hAnsi="Cambria Math" w:cs="Cambria Math"/>
-                <w:i/>
-                <w:iCs/>
-                <w:noProof/>
-              </w:rPr>
-            </m:ctrlPr>
-          </m:sSubPr>
-          <m:e>
-            <m:r>
-              <w:rPr>
-                <w:rFonts w:ascii="Cambria Math" w:hAnsi="Cambria Math" w:cs="Cambria Math"/>
-                <w:noProof/>
-              </w:rPr>
-              <m:t>h</m:t>
-            </m:r>
-          </m:e>
-          <m:sub>
-            <m:r>
-              <w:rPr>
-                <w:rFonts w:ascii="Cambria Math" w:hAnsi="Cambria Math" w:cs="Cambria Math"/>
-                <w:noProof/>
-              </w:rPr>
-              <m:t>θ</m:t>
-            </m:r>
-          </m:sub>
-        </m:sSub>
-        <m:d>
-          <m:dPr>
-            <m:ctrlPr>
-              <w:rPr>
-                <w:rFonts w:ascii="Cambria Math" w:hAnsi="Cambria Math"/>
-                <w:i/>
-                <w:noProof/>
-              </w:rPr>
-            </m:ctrlPr>
-          </m:dPr>
-          <m:e>
-            <m:sSup>
-              <m:sSupPr>
-                <m:ctrlPr>
-                  <w:rPr>
-                    <w:rFonts w:ascii="Cambria Math" w:hAnsi="Cambria Math"/>
-                    <w:i/>
-                    <w:noProof/>
-                  </w:rPr>
-                </m:ctrlPr>
-              </m:sSupPr>
-              <m:e>
-                <m:r>
-                  <w:rPr>
-                    <w:rFonts w:ascii="Cambria Math" w:hAnsi="Cambria Math"/>
-                    <w:noProof/>
-                  </w:rPr>
-                  <m:t>x</m:t>
-                </m:r>
-              </m:e>
-              <m:sup>
-                <m:d>
-                  <m:dPr>
-                    <m:ctrlPr>
-                      <w:rPr>
-                        <w:rFonts w:ascii="Cambria Math" w:hAnsi="Cambria Math"/>
-                        <w:i/>
-                        <w:noProof/>
-                      </w:rPr>
-                    </m:ctrlPr>
-                  </m:dPr>
-                  <m:e>
-                    <m:r>
-                      <w:rPr>
-                        <w:rFonts w:ascii="Cambria Math" w:hAnsi="Cambria Math"/>
-                        <w:noProof/>
-                      </w:rPr>
-                      <m:t>i</m:t>
-                    </m:r>
-                  </m:e>
-                </m:d>
-              </m:sup>
-            </m:sSup>
-          </m:e>
-        </m:d>
-      </m:oMath>
-      <w:r>
-        <w:t xml:space="preserve"> is the model</w:t>
-      </w:r>
-      <w:r>
-        <w:t xml:space="preserve">’s </w:t>
-      </w:r>
-      <w:r>
-        <w:t>prediction for the i</w:t>
-      </w:r>
-      <w:r>
-        <w:rPr>
-          <w:vertAlign w:val="superscript"/>
-        </w:rPr>
-        <w:t>th</w:t>
-      </w:r>
-      <w:r>
-        <w:t xml:space="preserve"> training example using the Ѳ.</w:t>
-      </w:r>
-      <w:r>
-        <w:t xml:space="preserve"> Cost function is </w:t>
-      </w:r>
-      <w:r>
-        <w:t>also called, loss function, objective function, scoring function or error f</w:t>
-      </w:r>
-      <w:r>
-        <w:t>unction, which</w:t>
-      </w:r>
-      <w:r>
-        <w:t xml:space="preserve"> estimates how well your training model’s prediction vary from</w:t>
-      </w:r>
-      <w:r>
-        <w:t xml:space="preserve"> the expected</w:t>
-      </w:r>
-      <w:r>
-        <w:t xml:space="preserve"> result</w:t>
-      </w:r>
-      <w:r>
-        <w:t>.</w:t>
-      </w:r>
-      <w:r>
-        <w:t xml:space="preserve"> Here the Ѳ is the </w:t>
+        <w:t xml:space="preserve">Here the Ѳ is the </w:t>
       </w:r>
       <w:r>
         <w:t xml:space="preserve">chosen vector </w:t>
@@ -2012,6 +1998,66 @@
       <w:pPr>
         <w:ind w:firstLine="288"/>
       </w:pPr>
+      <w:r>
+        <w:rPr>
+          <w:noProof/>
+        </w:rPr>
+        <w:drawing>
+          <wp:anchor distT="0" distB="0" distL="114300" distR="114300" simplePos="0" relativeHeight="251662336" behindDoc="0" locked="0" layoutInCell="1" allowOverlap="1" wp14:anchorId="0AAEAE70">
+            <wp:simplePos x="0" y="0"/>
+            <wp:positionH relativeFrom="margin">
+              <wp:align>left</wp:align>
+            </wp:positionH>
+            <wp:positionV relativeFrom="margin">
+              <wp:align>bottom</wp:align>
+            </wp:positionV>
+            <wp:extent cx="4280535" cy="2228215"/>
+            <wp:effectExtent l="0" t="0" r="5715" b="635"/>
+            <wp:wrapSquare wrapText="bothSides"/>
+            <wp:docPr id="9" name="Imagen 9"/>
+            <wp:cNvGraphicFramePr>
+              <a:graphicFrameLocks xmlns:a="http://schemas.openxmlformats.org/drawingml/2006/main" noChangeAspect="1"/>
+            </wp:cNvGraphicFramePr>
+            <a:graphic xmlns:a="http://schemas.openxmlformats.org/drawingml/2006/main">
+              <a:graphicData uri="http://schemas.openxmlformats.org/drawingml/2006/picture">
+                <pic:pic xmlns:pic="http://schemas.openxmlformats.org/drawingml/2006/picture">
+                  <pic:nvPicPr>
+                    <pic:cNvPr id="1" name=""/>
+                    <pic:cNvPicPr/>
+                  </pic:nvPicPr>
+                  <pic:blipFill>
+                    <a:blip r:embed="rId8">
+                      <a:extLst>
+                        <a:ext uri="{28A0092B-C50C-407E-A947-70E740481C1C}">
+                          <a14:useLocalDpi xmlns:a14="http://schemas.microsoft.com/office/drawing/2010/main" val="0"/>
+                        </a:ext>
+                      </a:extLst>
+                    </a:blip>
+                    <a:stretch>
+                      <a:fillRect/>
+                    </a:stretch>
+                  </pic:blipFill>
+                  <pic:spPr>
+                    <a:xfrm>
+                      <a:off x="0" y="0"/>
+                      <a:ext cx="4280535" cy="2228215"/>
+                    </a:xfrm>
+                    <a:prstGeom prst="rect">
+                      <a:avLst/>
+                    </a:prstGeom>
+                  </pic:spPr>
+                </pic:pic>
+              </a:graphicData>
+            </a:graphic>
+            <wp14:sizeRelH relativeFrom="margin">
+              <wp14:pctWidth>0</wp14:pctWidth>
+            </wp14:sizeRelH>
+            <wp14:sizeRelV relativeFrom="margin">
+              <wp14:pctHeight>0</wp14:pctHeight>
+            </wp14:sizeRelV>
+          </wp:anchor>
+        </w:drawing>
+      </w:r>
       <w:r>
         <w:rPr>
           <w:noProof/>
@@ -2023,7 +2069,7 @@
               <wp:align>right</wp:align>
             </wp:positionH>
             <wp:positionV relativeFrom="paragraph">
-              <wp:posOffset>6985</wp:posOffset>
+              <wp:posOffset>1604010</wp:posOffset>
             </wp:positionV>
             <wp:extent cx="2446020" cy="2205355"/>
             <wp:effectExtent l="0" t="0" r="0" b="4445"/>
@@ -2040,7 +2086,7 @@
                     <pic:cNvPicPr/>
                   </pic:nvPicPr>
                   <pic:blipFill>
-                    <a:blip r:embed="rId8">
+                    <a:blip r:embed="rId9">
                       <a:extLst>
                         <a:ext uri="{28A0092B-C50C-407E-A947-70E740481C1C}">
                           <a14:useLocalDpi xmlns:a14="http://schemas.microsoft.com/office/drawing/2010/main" val="0"/>
@@ -2073,40 +2119,34 @@
         </w:drawing>
       </w:r>
       <w:r>
-        <w:t xml:space="preserve">We’re going to </w:t>
-      </w:r>
-      <w:r>
-        <w:t>use</w:t>
-      </w:r>
-      <w:r>
-        <w:t xml:space="preserve"> gradient descent to find Ѳ.</w:t>
+        <w:t>Gradient descent is a standard iterative algorithm for optimizing complex functions iteratively. Its goal is given some arbitrary function, find a minimum. For some small subset of functions that are convex, there’s just a single minimum which also happens to be global. For example, we’re going to</w:t>
+      </w:r>
+      <w:r>
+        <w:t xml:space="preserve"> find Ѳ.</w:t>
       </w:r>
       <w:r>
         <w:t xml:space="preserve"> </w:t>
       </w:r>
       <w:r>
-        <w:t>It</w:t>
+        <w:t>I</w:t>
+      </w:r>
+      <w:r>
+        <w:t>t starts with a random value of Ѳ, typically Ѳ=0</w:t>
+      </w:r>
+      <w:r>
+        <w:t xml:space="preserve">. On each iteration, </w:t>
+      </w:r>
+      <w:r>
+        <w:t>it</w:t>
       </w:r>
       <w:r>
         <w:t xml:space="preserve"> </w:t>
       </w:r>
       <w:r>
-        <w:t>is an iterative algorithm</w:t>
-      </w:r>
-      <w:r>
-        <w:t>, i</w:t>
-      </w:r>
-      <w:r>
-        <w:t>t starts with a random value of Ѳ, typically Ѳ=0</w:t>
-      </w:r>
-      <w:r>
-        <w:t xml:space="preserve">. On each iteration, </w:t>
-      </w:r>
-      <w:r>
-        <w:t xml:space="preserve">we </w:t>
-      </w:r>
-      <w:r>
-        <w:t xml:space="preserve">take a small step </w:t>
+        <w:t>takes</w:t>
+      </w:r>
+      <w:r>
+        <w:t xml:space="preserve"> a small step </w:t>
       </w:r>
       <w:r>
         <w:rPr>
@@ -2130,7 +2170,12 @@
         <w:t xml:space="preserve"> </w:t>
       </w:r>
       <w:r>
-        <w:t>J(Ѳ) which tells us the direction to move Ѳ in and how big of a step to take</w:t>
+        <w:t xml:space="preserve">J(Ѳ) which tells us the direction to move Ѳ in and how big of a step to </w:t>
+      </w:r>
+      <w:bookmarkStart w:id="0" w:name="_GoBack"/>
+      <w:bookmarkEnd w:id="0"/>
+      <w:r>
+        <w:t>take</w:t>
       </w:r>
       <w:r>
         <w:t xml:space="preserve">, and keep repeating until </w:t>
@@ -2215,6 +2260,64 @@
       <w:pPr>
         <w:ind w:firstLine="288"/>
       </w:pPr>
+      <w:r>
+        <w:lastRenderedPageBreak/>
+        <w:drawing>
+          <wp:anchor distT="0" distB="0" distL="114300" distR="114300" simplePos="0" relativeHeight="251667456" behindDoc="0" locked="0" layoutInCell="1" allowOverlap="1" wp14:anchorId="09C53AE1">
+            <wp:simplePos x="0" y="0"/>
+            <wp:positionH relativeFrom="margin">
+              <wp:align>right</wp:align>
+            </wp:positionH>
+            <wp:positionV relativeFrom="margin">
+              <wp:align>top</wp:align>
+            </wp:positionV>
+            <wp:extent cx="4104640" cy="3078480"/>
+            <wp:effectExtent l="0" t="0" r="0" b="7620"/>
+            <wp:wrapSquare wrapText="bothSides"/>
+            <wp:docPr id="2" name="Imagen 2"/>
+            <wp:cNvGraphicFramePr>
+              <a:graphicFrameLocks xmlns:a="http://schemas.openxmlformats.org/drawingml/2006/main" noChangeAspect="1"/>
+            </wp:cNvGraphicFramePr>
+            <a:graphic xmlns:a="http://schemas.openxmlformats.org/drawingml/2006/main">
+              <a:graphicData uri="http://schemas.openxmlformats.org/drawingml/2006/picture">
+                <pic:pic xmlns:pic="http://schemas.openxmlformats.org/drawingml/2006/picture">
+                  <pic:nvPicPr>
+                    <pic:cNvPr id="1" name=""/>
+                    <pic:cNvPicPr/>
+                  </pic:nvPicPr>
+                  <pic:blipFill>
+                    <a:blip r:embed="rId10">
+                      <a:extLst>
+                        <a:ext uri="{28A0092B-C50C-407E-A947-70E740481C1C}">
+                          <a14:useLocalDpi xmlns:a14="http://schemas.microsoft.com/office/drawing/2010/main" val="0"/>
+                        </a:ext>
+                      </a:extLst>
+                    </a:blip>
+                    <a:stretch>
+                      <a:fillRect/>
+                    </a:stretch>
+                  </pic:blipFill>
+                  <pic:spPr>
+                    <a:xfrm>
+                      <a:off x="0" y="0"/>
+                      <a:ext cx="4104640" cy="3078480"/>
+                    </a:xfrm>
+                    <a:prstGeom prst="rect">
+                      <a:avLst/>
+                    </a:prstGeom>
+                  </pic:spPr>
+                </pic:pic>
+              </a:graphicData>
+            </a:graphic>
+            <wp14:sizeRelH relativeFrom="margin">
+              <wp14:pctWidth>0</wp14:pctWidth>
+            </wp14:sizeRelH>
+            <wp14:sizeRelV relativeFrom="margin">
+              <wp14:pctHeight>0</wp14:pctHeight>
+            </wp14:sizeRelV>
+          </wp:anchor>
+        </w:drawing>
+      </w:r>
       <w:r>
         <w:t>Full Ba</w:t>
       </w:r>
@@ -2830,11 +2933,7 @@
         <w:t xml:space="preserve"> </w:t>
       </w:r>
       <w:r>
-        <w:t xml:space="preserve">However, this can also </w:t>
-      </w:r>
-      <w:r>
-        <w:lastRenderedPageBreak/>
-        <w:t>have the advantage that SGD can escape</w:t>
+        <w:t>However, this can also have the advantage that SGD can escape</w:t>
       </w:r>
       <w:r>
         <w:t>s</w:t>
@@ -6627,66 +6726,6 @@
         <w:rPr>
           <w:noProof/>
         </w:rPr>
-        <w:drawing>
-          <wp:anchor distT="0" distB="0" distL="114300" distR="114300" simplePos="0" relativeHeight="251662336" behindDoc="0" locked="0" layoutInCell="1" allowOverlap="1" wp14:anchorId="0AAEAE70">
-            <wp:simplePos x="0" y="0"/>
-            <wp:positionH relativeFrom="margin">
-              <wp:align>right</wp:align>
-            </wp:positionH>
-            <wp:positionV relativeFrom="margin">
-              <wp:posOffset>7620</wp:posOffset>
-            </wp:positionV>
-            <wp:extent cx="4280535" cy="2228215"/>
-            <wp:effectExtent l="0" t="0" r="5715" b="635"/>
-            <wp:wrapSquare wrapText="bothSides"/>
-            <wp:docPr id="9" name="Imagen 9"/>
-            <wp:cNvGraphicFramePr>
-              <a:graphicFrameLocks xmlns:a="http://schemas.openxmlformats.org/drawingml/2006/main" noChangeAspect="1"/>
-            </wp:cNvGraphicFramePr>
-            <a:graphic xmlns:a="http://schemas.openxmlformats.org/drawingml/2006/main">
-              <a:graphicData uri="http://schemas.openxmlformats.org/drawingml/2006/picture">
-                <pic:pic xmlns:pic="http://schemas.openxmlformats.org/drawingml/2006/picture">
-                  <pic:nvPicPr>
-                    <pic:cNvPr id="1" name=""/>
-                    <pic:cNvPicPr/>
-                  </pic:nvPicPr>
-                  <pic:blipFill>
-                    <a:blip r:embed="rId9">
-                      <a:extLst>
-                        <a:ext uri="{28A0092B-C50C-407E-A947-70E740481C1C}">
-                          <a14:useLocalDpi xmlns:a14="http://schemas.microsoft.com/office/drawing/2010/main" val="0"/>
-                        </a:ext>
-                      </a:extLst>
-                    </a:blip>
-                    <a:stretch>
-                      <a:fillRect/>
-                    </a:stretch>
-                  </pic:blipFill>
-                  <pic:spPr>
-                    <a:xfrm>
-                      <a:off x="0" y="0"/>
-                      <a:ext cx="4280535" cy="2228215"/>
-                    </a:xfrm>
-                    <a:prstGeom prst="rect">
-                      <a:avLst/>
-                    </a:prstGeom>
-                  </pic:spPr>
-                </pic:pic>
-              </a:graphicData>
-            </a:graphic>
-            <wp14:sizeRelH relativeFrom="margin">
-              <wp14:pctWidth>0</wp14:pctWidth>
-            </wp14:sizeRelH>
-            <wp14:sizeRelV relativeFrom="margin">
-              <wp14:pctHeight>0</wp14:pctHeight>
-            </wp14:sizeRelV>
-          </wp:anchor>
-        </w:drawing>
-      </w:r>
-      <w:r>
-        <w:rPr>
-          <w:noProof/>
-        </w:rPr>
         <w:t xml:space="preserve">Similarly with </w:t>
       </w:r>
       <m:oMath>
@@ -9649,7 +9688,6 @@
         <w:ind w:firstLine="288"/>
       </w:pPr>
       <w:r>
-        <w:lastRenderedPageBreak/>
         <w:t xml:space="preserve">The image </w:t>
       </w:r>
       <w:r>
@@ -9779,7 +9817,7 @@
                     <pic:cNvPicPr/>
                   </pic:nvPicPr>
                   <pic:blipFill>
-                    <a:blip r:embed="rId10">
+                    <a:blip r:embed="rId11">
                       <a:extLst>
                         <a:ext uri="{28A0092B-C50C-407E-A947-70E740481C1C}">
                           <a14:useLocalDpi xmlns:a14="http://schemas.microsoft.com/office/drawing/2010/main" val="0"/>
@@ -10470,6 +10508,7 @@
         <w:rPr>
           <w:iCs/>
         </w:rPr>
+        <w:lastRenderedPageBreak/>
         <w:t>For rapid prototyping, use adaptive techniques like Adam/</w:t>
       </w:r>
       <w:r>

</xml_diff>